<commit_message>
modification fait le matin
</commit_message>
<xml_diff>
--- a/TP5/CodeDepartTP5-H19/Rapport_TP5_1901777_1935595.docx
+++ b/TP5/CodeDepartTP5-H19/Rapport_TP5_1901777_1935595.docx
@@ -430,11 +430,17 @@
       <w:pPr>
         <w:jc w:val="center"/>
         <w:rPr>
-          <w:lang w:val="fr-CA"/>
-        </w:rPr>
-      </w:pPr>
-      <w:r>
-        <w:rPr>
+          <w:rFonts w:ascii="Times New Roman" w:hAnsi="Times New Roman" w:cs="Times New Roman"/>
+          <w:sz w:val="24"/>
+          <w:szCs w:val="24"/>
+          <w:lang w:val="fr-CA"/>
+        </w:rPr>
+      </w:pPr>
+      <w:r>
+        <w:rPr>
+          <w:rFonts w:ascii="Times New Roman" w:hAnsi="Times New Roman" w:cs="Times New Roman"/>
+          <w:sz w:val="24"/>
+          <w:szCs w:val="24"/>
           <w:lang w:val="fr-CA"/>
         </w:rPr>
         <w:lastRenderedPageBreak/>
@@ -444,11 +450,17 @@
     <w:p>
       <w:pPr>
         <w:rPr>
-          <w:lang w:val="fr-CA"/>
-        </w:rPr>
-      </w:pPr>
-      <w:r>
-        <w:rPr>
+          <w:rFonts w:ascii="Times New Roman" w:hAnsi="Times New Roman" w:cs="Times New Roman"/>
+          <w:sz w:val="24"/>
+          <w:szCs w:val="24"/>
+          <w:lang w:val="fr-CA"/>
+        </w:rPr>
+      </w:pPr>
+      <w:r>
+        <w:rPr>
+          <w:rFonts w:ascii="Times New Roman" w:hAnsi="Times New Roman" w:cs="Times New Roman"/>
+          <w:sz w:val="24"/>
+          <w:szCs w:val="24"/>
           <w:lang w:val="fr-CA"/>
         </w:rPr>
         <w:t xml:space="preserve">Question 1 : </w:t>
@@ -457,17 +469,26 @@
     <w:p>
       <w:pPr>
         <w:rPr>
-          <w:lang w:val="fr-CA"/>
-        </w:rPr>
-      </w:pPr>
-      <w:r>
-        <w:rPr>
+          <w:rFonts w:ascii="Times New Roman" w:hAnsi="Times New Roman" w:cs="Times New Roman"/>
+          <w:sz w:val="24"/>
+          <w:szCs w:val="24"/>
+          <w:lang w:val="fr-CA"/>
+        </w:rPr>
+      </w:pPr>
+      <w:r>
+        <w:rPr>
+          <w:rFonts w:ascii="Times New Roman" w:hAnsi="Times New Roman" w:cs="Times New Roman"/>
+          <w:sz w:val="24"/>
+          <w:szCs w:val="24"/>
           <w:lang w:val="fr-CA"/>
         </w:rPr>
         <w:t>L</w:t>
       </w:r>
       <w:r>
         <w:rPr>
+          <w:rFonts w:ascii="Times New Roman" w:hAnsi="Times New Roman" w:cs="Times New Roman"/>
+          <w:sz w:val="24"/>
+          <w:szCs w:val="24"/>
           <w:lang w:val="fr-CA"/>
         </w:rPr>
         <w:t xml:space="preserve">’intention du patron visiteur : </w:t>
@@ -476,61 +497,90 @@
     <w:p>
       <w:pPr>
         <w:rPr>
-          <w:lang w:val="fr-FR"/>
-        </w:rPr>
-      </w:pPr>
-      <w:r>
-        <w:rPr>
+          <w:rFonts w:ascii="Times New Roman" w:hAnsi="Times New Roman" w:cs="Times New Roman"/>
+          <w:sz w:val="24"/>
+          <w:szCs w:val="24"/>
+          <w:lang w:val="fr-FR"/>
+        </w:rPr>
+      </w:pPr>
+      <w:r>
+        <w:rPr>
+          <w:rFonts w:ascii="Times New Roman" w:hAnsi="Times New Roman" w:cs="Times New Roman"/>
+          <w:sz w:val="24"/>
+          <w:szCs w:val="24"/>
           <w:lang w:val="fr-CA"/>
         </w:rPr>
         <w:t>Effectuent</w:t>
       </w:r>
       <w:r>
         <w:rPr>
+          <w:rFonts w:ascii="Times New Roman" w:hAnsi="Times New Roman" w:cs="Times New Roman"/>
+          <w:sz w:val="24"/>
+          <w:szCs w:val="24"/>
           <w:lang w:val="fr-CA"/>
         </w:rPr>
         <w:t xml:space="preserve"> </w:t>
       </w:r>
       <w:r>
         <w:rPr>
+          <w:rFonts w:ascii="Times New Roman" w:hAnsi="Times New Roman" w:cs="Times New Roman"/>
+          <w:sz w:val="24"/>
+          <w:szCs w:val="24"/>
           <w:lang w:val="fr-CA"/>
         </w:rPr>
         <w:t>des opérations distinctes</w:t>
       </w:r>
       <w:r>
         <w:rPr>
+          <w:rFonts w:ascii="Times New Roman" w:hAnsi="Times New Roman" w:cs="Times New Roman"/>
+          <w:sz w:val="24"/>
+          <w:szCs w:val="24"/>
           <w:lang w:val="fr-CA"/>
         </w:rPr>
         <w:t xml:space="preserve"> sur les feuilles. Une feuille est une </w:t>
       </w:r>
       <w:r>
         <w:rPr>
+          <w:rFonts w:ascii="Times New Roman" w:hAnsi="Times New Roman" w:cs="Times New Roman"/>
+          <w:sz w:val="24"/>
+          <w:szCs w:val="24"/>
           <w:lang w:val="fr-CA"/>
         </w:rPr>
         <w:t>opération</w:t>
       </w:r>
       <w:r>
         <w:rPr>
+          <w:rFonts w:ascii="Times New Roman" w:hAnsi="Times New Roman" w:cs="Times New Roman"/>
+          <w:sz w:val="24"/>
+          <w:szCs w:val="24"/>
           <w:lang w:val="fr-CA"/>
         </w:rPr>
         <w:t xml:space="preserve"> </w:t>
       </w:r>
       <w:r>
         <w:rPr>
+          <w:rFonts w:ascii="Times New Roman" w:hAnsi="Times New Roman" w:cs="Times New Roman"/>
+          <w:sz w:val="24"/>
+          <w:szCs w:val="24"/>
           <w:lang w:val="fr-CA"/>
         </w:rPr>
         <w:t>spécifique</w:t>
       </w:r>
       <w:r>
         <w:rPr>
+          <w:rFonts w:ascii="Times New Roman" w:hAnsi="Times New Roman" w:cs="Times New Roman"/>
+          <w:sz w:val="24"/>
+          <w:szCs w:val="24"/>
           <w:lang w:val="fr-CA"/>
         </w:rPr>
         <w:t xml:space="preserve"> du visiteur effectuée via </w:t>
       </w:r>
       <w:proofErr w:type="spellStart"/>
-      <w:proofErr w:type="gramStart"/>
-      <w:r>
-        <w:rPr>
+      <w:r>
+        <w:rPr>
+          <w:rFonts w:ascii="Times New Roman" w:hAnsi="Times New Roman" w:cs="Times New Roman"/>
+          <w:sz w:val="24"/>
+          <w:szCs w:val="24"/>
           <w:lang w:val="fr-CA"/>
         </w:rPr>
         <w:t>visit</w:t>
@@ -538,19 +588,18 @@
       <w:proofErr w:type="spellEnd"/>
       <w:r>
         <w:rPr>
-          <w:lang w:val="fr-CA"/>
-        </w:rPr>
-        <w:t>(</w:t>
-      </w:r>
-      <w:proofErr w:type="gramEnd"/>
-      <w:r>
-        <w:rPr>
-          <w:lang w:val="fr-CA"/>
-        </w:rPr>
-        <w:t xml:space="preserve">). </w:t>
-      </w:r>
-      <w:r>
-        <w:rPr>
+          <w:rFonts w:ascii="Times New Roman" w:hAnsi="Times New Roman" w:cs="Times New Roman"/>
+          <w:sz w:val="24"/>
+          <w:szCs w:val="24"/>
+          <w:lang w:val="fr-CA"/>
+        </w:rPr>
+        <w:t xml:space="preserve">(). </w:t>
+      </w:r>
+      <w:r>
+        <w:rPr>
+          <w:rFonts w:ascii="Times New Roman" w:hAnsi="Times New Roman" w:cs="Times New Roman"/>
+          <w:sz w:val="24"/>
+          <w:szCs w:val="24"/>
           <w:lang w:val="fr-FR"/>
         </w:rPr>
         <w:t>Représenter une opération qui doit être appliquée sur les éléments d’une structure d’objets. Un Visitor permet de définir une nouvelle opération sans modification aux classes des objets sur lesquels l’opération va agir.</w:t>
@@ -559,27 +608,30 @@
     <w:p>
       <w:pPr>
         <w:rPr>
-          <w:lang w:val="fr-FR"/>
-        </w:rPr>
-      </w:pPr>
-    </w:p>
-    <w:p>
-      <w:pPr>
-        <w:rPr>
-          <w:lang w:val="fr-CA"/>
-        </w:rPr>
-      </w:pPr>
-      <w:r>
-        <w:rPr>
-          <w:lang w:val="fr-CA"/>
-        </w:rPr>
-        <w:t>Les avantages</w:t>
-      </w:r>
-      <w:r>
-        <w:rPr>
-          <w:lang w:val="fr-CA"/>
-        </w:rPr>
-        <w:t xml:space="preserve"> : </w:t>
+          <w:rFonts w:ascii="Times New Roman" w:hAnsi="Times New Roman" w:cs="Times New Roman"/>
+          <w:sz w:val="24"/>
+          <w:szCs w:val="24"/>
+          <w:lang w:val="fr-FR"/>
+        </w:rPr>
+      </w:pPr>
+    </w:p>
+    <w:p>
+      <w:pPr>
+        <w:rPr>
+          <w:rFonts w:ascii="Times New Roman" w:hAnsi="Times New Roman" w:cs="Times New Roman"/>
+          <w:sz w:val="24"/>
+          <w:szCs w:val="24"/>
+          <w:lang w:val="fr-CA"/>
+        </w:rPr>
+      </w:pPr>
+      <w:r>
+        <w:rPr>
+          <w:rFonts w:ascii="Times New Roman" w:hAnsi="Times New Roman" w:cs="Times New Roman"/>
+          <w:sz w:val="24"/>
+          <w:szCs w:val="24"/>
+          <w:lang w:val="fr-CA"/>
+        </w:rPr>
+        <w:t xml:space="preserve">Les avantages : </w:t>
       </w:r>
     </w:p>
     <w:p>
@@ -590,17 +642,26 @@
           <w:numId w:val="1"/>
         </w:numPr>
         <w:rPr>
-          <w:lang w:val="fr-FR"/>
-        </w:rPr>
-      </w:pPr>
-      <w:r>
-        <w:rPr>
+          <w:rFonts w:ascii="Times New Roman" w:hAnsi="Times New Roman" w:cs="Times New Roman"/>
+          <w:sz w:val="24"/>
+          <w:szCs w:val="24"/>
+          <w:lang w:val="fr-FR"/>
+        </w:rPr>
+      </w:pPr>
+      <w:r>
+        <w:rPr>
+          <w:rFonts w:ascii="Times New Roman" w:hAnsi="Times New Roman" w:cs="Times New Roman"/>
+          <w:sz w:val="24"/>
+          <w:szCs w:val="24"/>
           <w:lang w:val="fr-FR"/>
         </w:rPr>
         <w:t>Flexibilité :</w:t>
       </w:r>
       <w:r>
         <w:rPr>
+          <w:rFonts w:ascii="Times New Roman" w:hAnsi="Times New Roman" w:cs="Times New Roman"/>
+          <w:sz w:val="24"/>
+          <w:szCs w:val="24"/>
           <w:lang w:val="fr-FR"/>
         </w:rPr>
         <w:t xml:space="preserve"> les </w:t>
@@ -608,6 +669,9 @@
       <w:proofErr w:type="spellStart"/>
       <w:r>
         <w:rPr>
+          <w:rFonts w:ascii="Times New Roman" w:hAnsi="Times New Roman" w:cs="Times New Roman"/>
+          <w:sz w:val="24"/>
+          <w:szCs w:val="24"/>
           <w:lang w:val="fr-FR"/>
         </w:rPr>
         <w:t>Visitors</w:t>
@@ -615,6 +679,9 @@
       <w:proofErr w:type="spellEnd"/>
       <w:r>
         <w:rPr>
+          <w:rFonts w:ascii="Times New Roman" w:hAnsi="Times New Roman" w:cs="Times New Roman"/>
+          <w:sz w:val="24"/>
+          <w:szCs w:val="24"/>
           <w:lang w:val="fr-FR"/>
         </w:rPr>
         <w:t xml:space="preserve"> et la structure d’objets sont indépendants </w:t>
@@ -628,23 +695,35 @@
           <w:numId w:val="1"/>
         </w:numPr>
         <w:rPr>
-          <w:lang w:val="fr-FR"/>
-        </w:rPr>
-      </w:pPr>
-      <w:r>
-        <w:rPr>
+          <w:rFonts w:ascii="Times New Roman" w:hAnsi="Times New Roman" w:cs="Times New Roman"/>
+          <w:sz w:val="24"/>
+          <w:szCs w:val="24"/>
+          <w:lang w:val="fr-FR"/>
+        </w:rPr>
+      </w:pPr>
+      <w:r>
+        <w:rPr>
+          <w:rFonts w:ascii="Times New Roman" w:hAnsi="Times New Roman" w:cs="Times New Roman"/>
+          <w:sz w:val="24"/>
+          <w:szCs w:val="24"/>
           <w:lang w:val="fr-FR"/>
         </w:rPr>
         <w:t xml:space="preserve">Fonctionnalité </w:t>
       </w:r>
       <w:r>
         <w:rPr>
+          <w:rFonts w:ascii="Times New Roman" w:hAnsi="Times New Roman" w:cs="Times New Roman"/>
+          <w:sz w:val="24"/>
+          <w:szCs w:val="24"/>
           <w:lang w:val="fr-FR"/>
         </w:rPr>
         <w:t>localisée :</w:t>
       </w:r>
       <w:r>
         <w:rPr>
+          <w:rFonts w:ascii="Times New Roman" w:hAnsi="Times New Roman" w:cs="Times New Roman"/>
+          <w:sz w:val="24"/>
+          <w:szCs w:val="24"/>
           <w:lang w:val="fr-FR"/>
         </w:rPr>
         <w:t xml:space="preserve"> tout le code associé à une fonctionnalité se retrouve à un seul endroit bien identifié.</w:t>
@@ -653,18 +732,27 @@
     <w:p>
       <w:pPr>
         <w:rPr>
-          <w:lang w:val="fr-FR"/>
-        </w:rPr>
-      </w:pPr>
-    </w:p>
-    <w:p>
-      <w:pPr>
-        <w:rPr>
-          <w:lang w:val="fr-FR"/>
-        </w:rPr>
-      </w:pPr>
-      <w:r>
-        <w:rPr>
+          <w:rFonts w:ascii="Times New Roman" w:hAnsi="Times New Roman" w:cs="Times New Roman"/>
+          <w:sz w:val="24"/>
+          <w:szCs w:val="24"/>
+          <w:lang w:val="fr-FR"/>
+        </w:rPr>
+      </w:pPr>
+    </w:p>
+    <w:p>
+      <w:pPr>
+        <w:rPr>
+          <w:rFonts w:ascii="Times New Roman" w:hAnsi="Times New Roman" w:cs="Times New Roman"/>
+          <w:sz w:val="24"/>
+          <w:szCs w:val="24"/>
+          <w:lang w:val="fr-FR"/>
+        </w:rPr>
+      </w:pPr>
+      <w:r>
+        <w:rPr>
+          <w:rFonts w:ascii="Times New Roman" w:hAnsi="Times New Roman" w:cs="Times New Roman"/>
+          <w:sz w:val="24"/>
+          <w:szCs w:val="24"/>
           <w:lang w:val="fr-FR"/>
         </w:rPr>
         <w:t xml:space="preserve">Question 2 : </w:t>
@@ -673,11 +761,17 @@
     <w:p>
       <w:pPr>
         <w:rPr>
-          <w:lang w:val="fr-FR"/>
-        </w:rPr>
-      </w:pPr>
-      <w:r>
-        <w:rPr>
+          <w:rFonts w:ascii="Times New Roman" w:hAnsi="Times New Roman" w:cs="Times New Roman"/>
+          <w:sz w:val="24"/>
+          <w:szCs w:val="24"/>
+          <w:lang w:val="fr-FR"/>
+        </w:rPr>
+      </w:pPr>
+      <w:r>
+        <w:rPr>
+          <w:rFonts w:ascii="Times New Roman" w:hAnsi="Times New Roman" w:cs="Times New Roman"/>
+          <w:sz w:val="24"/>
+          <w:szCs w:val="24"/>
           <w:lang w:val="fr-FR"/>
         </w:rPr>
         <w:t xml:space="preserve">Diagramme des classes du patron Visiteur : </w:t>
@@ -686,23 +780,32 @@
     <w:p>
       <w:pPr>
         <w:rPr>
-          <w:lang w:val="fr-FR"/>
-        </w:rPr>
-      </w:pPr>
-      <w:r>
-        <w:rPr>
+          <w:rFonts w:ascii="Times New Roman" w:hAnsi="Times New Roman" w:cs="Times New Roman"/>
+          <w:sz w:val="24"/>
+          <w:szCs w:val="24"/>
+          <w:lang w:val="fr-FR"/>
+        </w:rPr>
+      </w:pPr>
+      <w:r>
+        <w:rPr>
+          <w:rFonts w:ascii="Times New Roman" w:hAnsi="Times New Roman" w:cs="Times New Roman"/>
+          <w:sz w:val="24"/>
+          <w:szCs w:val="24"/>
           <w:lang w:val="fr-FR"/>
         </w:rPr>
         <w:t xml:space="preserve">Exemple du prof : </w:t>
       </w:r>
       <w:r>
         <w:rPr>
+          <w:rFonts w:ascii="Times New Roman" w:hAnsi="Times New Roman" w:cs="Times New Roman"/>
           <w:noProof/>
+          <w:sz w:val="24"/>
+          <w:szCs w:val="24"/>
         </w:rPr>
         <w:drawing>
-          <wp:inline distT="0" distB="0" distL="0" distR="0" wp14:anchorId="58DB5937" wp14:editId="62D7296A">
-            <wp:extent cx="1867296" cy="1516380"/>
-            <wp:effectExtent l="0" t="0" r="0" b="7620"/>
+          <wp:inline distT="0" distB="0" distL="0" distR="0" wp14:anchorId="58DB5937" wp14:editId="00930D0B">
+            <wp:extent cx="2621280" cy="2128669"/>
+            <wp:effectExtent l="0" t="0" r="7620" b="5080"/>
             <wp:docPr id="2" name="Picture 2"/>
             <wp:cNvGraphicFramePr>
               <a:graphicFrameLocks xmlns:a="http://schemas.openxmlformats.org/drawingml/2006/main" noChangeAspect="1"/>
@@ -723,7 +826,7 @@
                   <pic:spPr>
                     <a:xfrm>
                       <a:off x="0" y="0"/>
-                      <a:ext cx="1870645" cy="1519099"/>
+                      <a:ext cx="2642743" cy="2146098"/>
                     </a:xfrm>
                     <a:prstGeom prst="rect">
                       <a:avLst/>
@@ -739,22 +842,392 @@
     <w:p>
       <w:pPr>
         <w:rPr>
-          <w:lang w:val="fr-FR"/>
-        </w:rPr>
-      </w:pPr>
-    </w:p>
-    <w:p>
-      <w:pPr>
-        <w:rPr>
-          <w:lang w:val="fr-FR"/>
-        </w:rPr>
-      </w:pPr>
-      <w:r>
-        <w:rPr>
+          <w:rFonts w:ascii="Times New Roman" w:hAnsi="Times New Roman" w:cs="Times New Roman"/>
+          <w:sz w:val="24"/>
+          <w:szCs w:val="24"/>
+          <w:lang w:val="fr-FR"/>
+        </w:rPr>
+      </w:pPr>
+      <w:r>
+        <w:rPr>
+          <w:rFonts w:ascii="Times New Roman" w:hAnsi="Times New Roman" w:cs="Times New Roman"/>
+          <w:sz w:val="24"/>
+          <w:szCs w:val="24"/>
           <w:lang w:val="fr-FR"/>
         </w:rPr>
         <w:t xml:space="preserve">Question 3 : </w:t>
       </w:r>
+    </w:p>
+    <w:p>
+      <w:pPr>
+        <w:rPr>
+          <w:lang w:val="fr-FR"/>
+        </w:rPr>
+      </w:pPr>
+      <w:r>
+        <w:rPr>
+          <w:lang w:val="fr-FR"/>
+        </w:rPr>
+        <w:t xml:space="preserve">SI on ajoute une autre classe qui </w:t>
+      </w:r>
+      <w:proofErr w:type="spellStart"/>
+      <w:r>
+        <w:rPr>
+          <w:lang w:val="fr-FR"/>
+        </w:rPr>
+        <w:t>derive</w:t>
+      </w:r>
+      <w:proofErr w:type="spellEnd"/>
+      <w:r>
+        <w:rPr>
+          <w:lang w:val="fr-FR"/>
+        </w:rPr>
+        <w:t xml:space="preserve"> du fichier </w:t>
+      </w:r>
+      <w:proofErr w:type="spellStart"/>
+      <w:r>
+        <w:rPr>
+          <w:lang w:val="fr-FR"/>
+        </w:rPr>
+        <w:t>AbsFile</w:t>
+      </w:r>
+      <w:r>
+        <w:rPr>
+          <w:lang w:val="fr-FR"/>
+        </w:rPr>
+        <w:t>Visitor</w:t>
+      </w:r>
+      <w:proofErr w:type="spellEnd"/>
+      <w:r>
+        <w:rPr>
+          <w:lang w:val="fr-FR"/>
+        </w:rPr>
+        <w:t xml:space="preserve"> qui est notre </w:t>
+      </w:r>
+      <w:proofErr w:type="spellStart"/>
+      <w:r>
+        <w:rPr>
+          <w:lang w:val="fr-FR"/>
+        </w:rPr>
+        <w:t>element</w:t>
+      </w:r>
+      <w:proofErr w:type="spellEnd"/>
+      <w:r>
+        <w:rPr>
+          <w:lang w:val="fr-FR"/>
+        </w:rPr>
+        <w:t xml:space="preserve"> visiteur abstrait, </w:t>
+      </w:r>
+      <w:r>
+        <w:rPr>
+          <w:lang w:val="fr-FR"/>
+        </w:rPr>
+        <w:t xml:space="preserve">(exemple de feuille) </w:t>
+      </w:r>
+      <w:r>
+        <w:rPr>
+          <w:lang w:val="fr-FR"/>
+        </w:rPr>
+        <w:t xml:space="preserve">va ajouter une nouvelle </w:t>
+      </w:r>
+      <w:proofErr w:type="spellStart"/>
+      <w:r>
+        <w:rPr>
+          <w:lang w:val="fr-FR"/>
+        </w:rPr>
+        <w:t>methode</w:t>
+      </w:r>
+      <w:proofErr w:type="spellEnd"/>
+      <w:r>
+        <w:rPr>
+          <w:lang w:val="fr-FR"/>
+        </w:rPr>
+        <w:t xml:space="preserve"> </w:t>
+      </w:r>
+      <w:proofErr w:type="spellStart"/>
+      <w:r>
+        <w:rPr>
+          <w:lang w:val="fr-FR"/>
+        </w:rPr>
+        <w:t>virtual</w:t>
+      </w:r>
+      <w:proofErr w:type="spellEnd"/>
+      <w:r>
+        <w:rPr>
+          <w:lang w:val="fr-FR"/>
+        </w:rPr>
+        <w:t xml:space="preserve"> </w:t>
+      </w:r>
+      <w:proofErr w:type="spellStart"/>
+      <w:r>
+        <w:rPr>
+          <w:lang w:val="fr-FR"/>
+        </w:rPr>
+        <w:t>visit</w:t>
+      </w:r>
+      <w:proofErr w:type="spellEnd"/>
+      <w:r>
+        <w:rPr>
+          <w:lang w:val="fr-FR"/>
+        </w:rPr>
+        <w:t xml:space="preserve">() dans la classe </w:t>
+      </w:r>
+      <w:proofErr w:type="spellStart"/>
+      <w:r>
+        <w:rPr>
+          <w:lang w:val="fr-FR"/>
+        </w:rPr>
+        <w:t>mere</w:t>
+      </w:r>
+      <w:proofErr w:type="spellEnd"/>
+      <w:r>
+        <w:rPr>
+          <w:lang w:val="fr-FR"/>
+        </w:rPr>
+        <w:t xml:space="preserve"> (</w:t>
+      </w:r>
+      <w:proofErr w:type="spellStart"/>
+      <w:r>
+        <w:rPr>
+          <w:lang w:val="fr-FR"/>
+        </w:rPr>
+        <w:t>AbsFileVisitor</w:t>
+      </w:r>
+      <w:proofErr w:type="spellEnd"/>
+      <w:r>
+        <w:rPr>
+          <w:lang w:val="fr-FR"/>
+        </w:rPr>
+        <w:t>)</w:t>
+      </w:r>
+      <w:r>
+        <w:rPr>
+          <w:lang w:val="fr-FR"/>
+        </w:rPr>
+        <w:t xml:space="preserve">. Qui doit être </w:t>
+      </w:r>
+      <w:proofErr w:type="spellStart"/>
+      <w:r>
+        <w:rPr>
+          <w:lang w:val="fr-FR"/>
+        </w:rPr>
+        <w:t>implementé</w:t>
+      </w:r>
+      <w:proofErr w:type="spellEnd"/>
+      <w:r>
+        <w:rPr>
+          <w:lang w:val="fr-FR"/>
+        </w:rPr>
+        <w:t xml:space="preserve"> dans les deux autres classes qui </w:t>
+      </w:r>
+      <w:proofErr w:type="spellStart"/>
+      <w:r>
+        <w:rPr>
+          <w:lang w:val="fr-FR"/>
+        </w:rPr>
+        <w:t>heritent</w:t>
+      </w:r>
+      <w:proofErr w:type="spellEnd"/>
+      <w:r>
+        <w:rPr>
+          <w:lang w:val="fr-FR"/>
+        </w:rPr>
+        <w:t xml:space="preserve"> d’Abstract Visitor. Les autres classes ne vont pas changer. </w:t>
+      </w:r>
+    </w:p>
+    <w:p>
+      <w:pPr>
+        <w:rPr>
+          <w:lang w:val="fr-FR"/>
+        </w:rPr>
+      </w:pPr>
+      <w:r>
+        <w:rPr>
+          <w:lang w:val="fr-FR"/>
+        </w:rPr>
+        <w:t xml:space="preserve">Question 4 : </w:t>
+      </w:r>
+    </w:p>
+    <w:p>
+      <w:pPr>
+        <w:rPr>
+          <w:lang w:val="fr-FR"/>
+        </w:rPr>
+      </w:pPr>
+      <w:r>
+        <w:rPr>
+          <w:lang w:val="fr-FR"/>
+        </w:rPr>
+        <w:t xml:space="preserve">Selon </w:t>
+      </w:r>
+      <w:r>
+        <w:rPr>
+          <w:lang w:val="fr-FR"/>
+        </w:rPr>
+        <w:t>nous</w:t>
+      </w:r>
+      <w:r>
+        <w:rPr>
+          <w:lang w:val="fr-FR"/>
+        </w:rPr>
+        <w:t xml:space="preserve">, l’application des transformations aux fichiers audio </w:t>
+      </w:r>
+      <w:r>
+        <w:rPr>
+          <w:lang w:val="fr-FR"/>
+        </w:rPr>
+        <w:t>peut</w:t>
+      </w:r>
+      <w:r>
+        <w:rPr>
+          <w:lang w:val="fr-FR"/>
+        </w:rPr>
+        <w:t xml:space="preserve"> être implémenté comme un visiteur</w:t>
+      </w:r>
+      <w:r>
+        <w:rPr>
+          <w:lang w:val="fr-FR"/>
+        </w:rPr>
+        <w:t xml:space="preserve">. (….) </w:t>
+      </w:r>
+    </w:p>
+    <w:p>
+      <w:pPr>
+        <w:rPr>
+          <w:lang w:val="fr-FR"/>
+        </w:rPr>
+      </w:pPr>
+    </w:p>
+    <w:p>
+      <w:pPr>
+        <w:rPr>
+          <w:lang w:val="fr-FR"/>
+        </w:rPr>
+      </w:pPr>
+      <w:r>
+        <w:rPr>
+          <w:lang w:val="fr-FR"/>
+        </w:rPr>
+        <w:lastRenderedPageBreak/>
+        <w:t xml:space="preserve">Patron commande : </w:t>
+      </w:r>
+    </w:p>
+    <w:p>
+      <w:pPr>
+        <w:rPr>
+          <w:lang w:val="fr-FR"/>
+        </w:rPr>
+      </w:pPr>
+      <w:r>
+        <w:rPr>
+          <w:lang w:val="fr-FR"/>
+        </w:rPr>
+        <w:t xml:space="preserve">Question 1 : </w:t>
+      </w:r>
+    </w:p>
+    <w:p>
+      <w:pPr>
+        <w:rPr>
+          <w:lang w:val="fr-FR"/>
+        </w:rPr>
+      </w:pPr>
+      <w:r>
+        <w:rPr>
+          <w:lang w:val="fr-FR"/>
+        </w:rPr>
+        <w:t xml:space="preserve">Intention : </w:t>
+      </w:r>
+    </w:p>
+    <w:p>
+      <w:pPr>
+        <w:rPr>
+          <w:lang w:val="fr-FR"/>
+        </w:rPr>
+      </w:pPr>
+      <w:r>
+        <w:rPr>
+          <w:lang w:val="fr-FR"/>
+        </w:rPr>
+        <w:t>Encapsuler une requête dans un objet de façon à permettre de supporter facilement plusieurs types de requêtes, de définir des queues de requêtes et de permettre des opérations « annuler ».</w:t>
+      </w:r>
+    </w:p>
+    <w:p>
+      <w:pPr>
+        <w:rPr>
+          <w:lang w:val="fr-FR"/>
+        </w:rPr>
+      </w:pPr>
+      <w:r>
+        <w:rPr>
+          <w:lang w:val="fr-FR"/>
+        </w:rPr>
+        <w:t xml:space="preserve">Avantages : </w:t>
+      </w:r>
+    </w:p>
+    <w:p>
+      <w:pPr>
+        <w:rPr>
+          <w:lang w:val="fr-FR"/>
+        </w:rPr>
+      </w:pPr>
+      <w:r>
+        <w:rPr>
+          <w:lang w:val="fr-FR"/>
+        </w:rPr>
+        <w:t xml:space="preserve">+ </w:t>
+      </w:r>
+      <w:r>
+        <w:rPr>
+          <w:lang w:val="fr-FR"/>
+        </w:rPr>
+        <w:t xml:space="preserve">Découple l’objet qui invoque la requête de celui qui sait comment la satisfaire. </w:t>
+      </w:r>
+    </w:p>
+    <w:p>
+      <w:pPr>
+        <w:rPr>
+          <w:lang w:val="fr-FR"/>
+        </w:rPr>
+      </w:pPr>
+      <w:r>
+        <w:rPr>
+          <w:lang w:val="fr-FR"/>
+        </w:rPr>
+        <w:t xml:space="preserve">+ Les commandes sont encapsulées dans des objets qui peuvent être manipulées comme tout objet. L’utilisation d’objets amène également plus de flexibilité. </w:t>
+      </w:r>
+    </w:p>
+    <w:p>
+      <w:pPr>
+        <w:rPr>
+          <w:lang w:val="fr-FR"/>
+        </w:rPr>
+      </w:pPr>
+      <w:r>
+        <w:rPr>
+          <w:lang w:val="fr-FR"/>
+        </w:rPr>
+        <w:t>+ On peut facilement créer de nouvelles commandes.</w:t>
+      </w:r>
+    </w:p>
+    <w:p>
+      <w:pPr>
+        <w:rPr>
+          <w:lang w:val="fr-FR"/>
+        </w:rPr>
+      </w:pPr>
+      <w:r>
+        <w:rPr>
+          <w:lang w:val="fr-FR"/>
+        </w:rPr>
+        <w:t>+ Les commandes peuvent être assemblées en des commandes composites si nécessaires. Le patron Command peut être combiné au patron Composite pour représenter des commandes qui sont un ensemble d’autres commandes.</w:t>
+      </w:r>
+    </w:p>
+    <w:p>
+      <w:pPr>
+        <w:rPr>
+          <w:lang w:val="fr-FR"/>
+        </w:rPr>
+      </w:pPr>
     </w:p>
     <w:p>
       <w:pPr>
@@ -764,13 +1237,6 @@
       </w:pPr>
       <w:bookmarkStart w:id="0" w:name="_GoBack"/>
       <w:bookmarkEnd w:id="0"/>
-    </w:p>
-    <w:p>
-      <w:pPr>
-        <w:rPr>
-          <w:lang w:val="fr-FR"/>
-        </w:rPr>
-      </w:pPr>
     </w:p>
     <w:sectPr>
       <w:pgSz w:w="12240" w:h="15840"/>
@@ -919,7 +1385,7 @@
       </w:pPr>
     </w:pPrDefault>
   </w:docDefaults>
-  <w:latentStyles w:defLockedState="0" w:defUIPriority="99" w:defSemiHidden="0" w:defUnhideWhenUsed="0" w:defQFormat="0" w:count="375">
+  <w:latentStyles w:defLockedState="0" w:defUIPriority="99" w:defSemiHidden="0" w:defUnhideWhenUsed="0" w:defQFormat="0" w:count="376">
     <w:lsdException w:name="Normal" w:uiPriority="0" w:qFormat="1"/>
     <w:lsdException w:name="heading 1" w:uiPriority="9" w:qFormat="1"/>
     <w:lsdException w:name="heading 2" w:semiHidden="1" w:uiPriority="9" w:unhideWhenUsed="1" w:qFormat="1"/>
@@ -1025,7 +1491,6 @@
     <w:lsdException w:name="HTML Sample" w:semiHidden="1" w:unhideWhenUsed="1"/>
     <w:lsdException w:name="HTML Typewriter" w:semiHidden="1" w:unhideWhenUsed="1"/>
     <w:lsdException w:name="HTML Variable" w:semiHidden="1" w:unhideWhenUsed="1"/>
-    <w:lsdException w:name="Normal Table" w:semiHidden="1" w:unhideWhenUsed="1"/>
     <w:lsdException w:name="annotation subject" w:semiHidden="1" w:unhideWhenUsed="1"/>
     <w:lsdException w:name="No List" w:semiHidden="1" w:unhideWhenUsed="1"/>
     <w:lsdException w:name="Outline List 1" w:semiHidden="1" w:unhideWhenUsed="1"/>
@@ -1072,10 +1537,8 @@
     <w:lsdException w:name="Table Subtle 2" w:semiHidden="1" w:unhideWhenUsed="1"/>
     <w:lsdException w:name="Table Web 1" w:semiHidden="1" w:unhideWhenUsed="1"/>
     <w:lsdException w:name="Table Web 2" w:semiHidden="1" w:unhideWhenUsed="1"/>
-    <w:lsdException w:name="Table Web 3" w:semiHidden="1" w:unhideWhenUsed="1"/>
     <w:lsdException w:name="Balloon Text" w:semiHidden="1" w:unhideWhenUsed="1"/>
     <w:lsdException w:name="Table Grid" w:uiPriority="39"/>
-    <w:lsdException w:name="Table Theme" w:semiHidden="1" w:unhideWhenUsed="1"/>
     <w:lsdException w:name="Placeholder Text" w:semiHidden="1"/>
     <w:lsdException w:name="No Spacing" w:uiPriority="1" w:qFormat="1"/>
     <w:lsdException w:name="Light Shading" w:uiPriority="60"/>
@@ -1295,6 +1758,7 @@
     <w:lsdException w:name="Smart Hyperlink" w:semiHidden="1" w:unhideWhenUsed="1"/>
     <w:lsdException w:name="Hashtag" w:semiHidden="1" w:unhideWhenUsed="1"/>
     <w:lsdException w:name="Unresolved Mention" w:semiHidden="1" w:unhideWhenUsed="1"/>
+    <w:lsdException w:name="Smart Link" w:semiHidden="1" w:unhideWhenUsed="1"/>
   </w:latentStyles>
   <w:style w:type="paragraph" w:default="1" w:styleId="Normal">
     <w:name w:val="Normal"/>

</xml_diff>